<commit_message>
District analysis is done
Found top performing districts
</commit_message>
<xml_diff>
--- a/Case Study.docx
+++ b/Case Study.docx
@@ -30,49 +30,21 @@
         <w:rPr>
           <w:noProof w:val="0"/>
         </w:rPr>
-        <w:t>A</w:t>
-      </w:r>
-      <w:r>
-        <w:rPr>
-          <w:noProof w:val="0"/>
-        </w:rPr>
-        <w:t xml:space="preserve"> real estate management company wants to determine if they should expand into a new geographic area. Use public data from </w:t>
-      </w:r>
+        <w:t xml:space="preserve">A real estate management company wants to determine if they should expand into a new geographic area. Use public data from </w:t>
+      </w:r>
+      <w:proofErr w:type="spellStart"/>
       <w:r>
         <w:rPr>
           <w:noProof w:val="0"/>
         </w:rPr>
         <w:t>Aruodas</w:t>
       </w:r>
-      <w:r>
-        <w:rPr>
-          <w:noProof w:val="0"/>
-        </w:rPr>
-        <w:t xml:space="preserve"> to answer questions about the </w:t>
-      </w:r>
-      <w:r>
-        <w:rPr>
-          <w:noProof w:val="0"/>
-        </w:rPr>
-        <w:t xml:space="preserve">house </w:t>
-      </w:r>
-      <w:r>
-        <w:rPr>
-          <w:noProof w:val="0"/>
-        </w:rPr>
-        <w:t xml:space="preserve">market in a specific area. Investigate how neighborhoods or amenities influence </w:t>
-      </w:r>
-      <w:r>
-        <w:rPr>
-          <w:noProof w:val="0"/>
-        </w:rPr>
-        <w:t>house</w:t>
-      </w:r>
-      <w:r>
-        <w:rPr>
-          <w:noProof w:val="0"/>
-        </w:rPr>
-        <w:t xml:space="preserve"> prices</w:t>
+      <w:proofErr w:type="spellEnd"/>
+      <w:r>
+        <w:rPr>
+          <w:noProof w:val="0"/>
+        </w:rPr>
+        <w:t xml:space="preserve"> to answer questions about the house market in a specific area. Investigate how neighborhoods or amenities influence house prices</w:t>
       </w:r>
       <w:r>
         <w:rPr>
@@ -402,13 +374,7 @@
         <w:rPr>
           <w:noProof w:val="0"/>
         </w:rPr>
-        <w:t>easurement by dividing (</w:t>
-      </w:r>
-      <w:r>
-        <w:rPr>
-          <w:noProof w:val="0"/>
-        </w:rPr>
-        <w:t>price m</w:t>
+        <w:t>easurement by dividing (price m</w:t>
       </w:r>
       <w:r>
         <w:rPr>
@@ -428,7 +394,20 @@
         <w:rPr>
           <w:noProof w:val="0"/>
         </w:rPr>
-        <w:t>/ rent</w:t>
+        <w:t>/ rent m</w:t>
+      </w:r>
+      <w:r>
+        <w:rPr>
+          <w:noProof w:val="0"/>
+          <w:vertAlign w:val="superscript"/>
+        </w:rPr>
+        <w:t>2</w:t>
+      </w:r>
+      <w:r>
+        <w:rPr>
+          <w:noProof w:val="0"/>
+        </w:rPr>
+        <w:t>)</w:t>
       </w:r>
       <w:r>
         <w:rPr>
@@ -440,38 +419,21 @@
         <w:rPr>
           <w:noProof w:val="0"/>
         </w:rPr>
-        <w:t>m</w:t>
-      </w:r>
-      <w:r>
-        <w:rPr>
-          <w:noProof w:val="0"/>
-          <w:vertAlign w:val="superscript"/>
-        </w:rPr>
-        <w:t>2</w:t>
-      </w:r>
-      <w:r>
-        <w:rPr>
-          <w:noProof w:val="0"/>
-        </w:rPr>
-        <w:t>)</w:t>
-      </w:r>
-      <w:r>
-        <w:rPr>
-          <w:noProof w:val="0"/>
-        </w:rPr>
-        <w:t xml:space="preserve"> </w:t>
-      </w:r>
-      <w:r>
-        <w:rPr>
-          <w:noProof w:val="0"/>
-        </w:rPr>
         <w:t xml:space="preserve">and </w:t>
       </w:r>
-      <w:r>
-        <w:rPr>
-          <w:noProof w:val="0"/>
-        </w:rPr>
-        <w:t>taking into account future price fluctuations</w:t>
+      <w:proofErr w:type="gramStart"/>
+      <w:r>
+        <w:rPr>
+          <w:noProof w:val="0"/>
+        </w:rPr>
+        <w:t>taking into account</w:t>
+      </w:r>
+      <w:proofErr w:type="gramEnd"/>
+      <w:r>
+        <w:rPr>
+          <w:noProof w:val="0"/>
+        </w:rPr>
+        <w:t xml:space="preserve"> future price fluctuations</w:t>
       </w:r>
       <w:r>
         <w:rPr>
@@ -751,13 +713,7 @@
         <w:rPr>
           <w:noProof w:val="0"/>
         </w:rPr>
-        <w:t xml:space="preserve"> Abstract formula: districts avg. </w:t>
-      </w:r>
-      <w:r>
-        <w:rPr>
-          <w:noProof w:val="0"/>
-        </w:rPr>
-        <w:t>m</w:t>
+        <w:t xml:space="preserve"> Abstract formula: districts avg. m</w:t>
       </w:r>
       <w:r>
         <w:rPr>
@@ -867,13 +823,7 @@
         <w:rPr>
           <w:noProof w:val="0"/>
         </w:rPr>
-        <w:t xml:space="preserve"> using </w:t>
-      </w:r>
-      <w:r>
-        <w:rPr>
-          <w:noProof w:val="0"/>
-        </w:rPr>
-        <w:t>m</w:t>
+        <w:t xml:space="preserve"> using m</w:t>
       </w:r>
       <w:r>
         <w:rPr>
@@ -905,13 +855,7 @@
         <w:rPr>
           <w:noProof w:val="0"/>
         </w:rPr>
-        <w:t xml:space="preserve"> – house price</w:t>
-      </w:r>
-      <w:r>
-        <w:rPr>
-          <w:noProof w:val="0"/>
-        </w:rPr>
-        <w:t>.</w:t>
+        <w:t xml:space="preserve"> – house price.</w:t>
       </w:r>
     </w:p>
     <w:p>
@@ -1013,15 +957,7 @@
           <w:bCs/>
           <w:noProof w:val="0"/>
         </w:rPr>
-        <w:t>V</w:t>
-      </w:r>
-      <w:r>
-        <w:rPr>
-          <w:b/>
-          <w:bCs/>
-          <w:noProof w:val="0"/>
-        </w:rPr>
-        <w:t>isualizations</w:t>
+        <w:t>Visualizations</w:t>
       </w:r>
     </w:p>
     <w:p>
@@ -1039,13 +975,7 @@
         <w:rPr>
           <w:noProof w:val="0"/>
         </w:rPr>
-        <w:t xml:space="preserve"> G</w:t>
-      </w:r>
-      <w:r>
-        <w:rPr>
-          <w:noProof w:val="0"/>
-        </w:rPr>
-        <w:t>raph that showcases most profitable districts: Measurement: buy price m</w:t>
+        <w:t xml:space="preserve"> Graph that showcases most profitable districts: Measurement: buy price m</w:t>
       </w:r>
       <w:r>
         <w:rPr>
@@ -1205,73 +1135,471 @@
         <w:rPr>
           <w:noProof w:val="0"/>
         </w:rPr>
+        <w:t xml:space="preserve"> It will assist in locating the cheapest houses that will yield the most </w:t>
+      </w:r>
+      <w:r>
+        <w:rPr>
+          <w:noProof w:val="0"/>
+        </w:rPr>
+        <w:t>return</w:t>
+      </w:r>
+      <w:r>
+        <w:rPr>
+          <w:noProof w:val="0"/>
+        </w:rPr>
+        <w:t xml:space="preserve"> in the long run.</w:t>
+      </w:r>
+    </w:p>
+    <w:p>
+      <w:pPr>
+        <w:rPr>
+          <w:noProof w:val="0"/>
+        </w:rPr>
+      </w:pPr>
+    </w:p>
+    <w:p>
+      <w:pPr>
+        <w:rPr>
+          <w:noProof w:val="0"/>
+        </w:rPr>
+      </w:pPr>
+      <w:r>
+        <w:rPr>
+          <w:noProof w:val="0"/>
+        </w:rPr>
+        <w:lastRenderedPageBreak/>
+        <w:t xml:space="preserve">Scraping </w:t>
+      </w:r>
+      <w:proofErr w:type="spellStart"/>
+      <w:r>
+        <w:rPr>
+          <w:noProof w:val="0"/>
+        </w:rPr>
+        <w:t>aruodas</w:t>
+      </w:r>
+      <w:proofErr w:type="spellEnd"/>
+    </w:p>
+    <w:p>
+      <w:pPr>
+        <w:rPr>
+          <w:noProof w:val="0"/>
+        </w:rPr>
+      </w:pPr>
+      <w:r>
+        <w:rPr>
+          <w:noProof w:val="0"/>
+        </w:rPr>
+        <w:t>Calculate average price increase and most biased property (avg timeseries combined with most profitable and least profitable districts)</w:t>
+      </w:r>
+    </w:p>
+    <w:p>
+      <w:pPr>
+        <w:rPr>
+          <w:noProof w:val="0"/>
+        </w:rPr>
+      </w:pPr>
+      <w:r>
+        <w:rPr>
+          <w:noProof w:val="0"/>
+        </w:rPr>
+        <w:t>After investigating top districts</w:t>
+      </w:r>
+      <w:r>
+        <w:rPr>
+          <w:noProof w:val="0"/>
+        </w:rPr>
+        <w:t>,</w:t>
+      </w:r>
+      <w:r>
+        <w:rPr>
+          <w:noProof w:val="0"/>
+        </w:rPr>
+        <w:t xml:space="preserve"> rank best houses/flats to buy.</w:t>
+      </w:r>
+      <w:r>
+        <w:rPr>
+          <w:noProof w:val="0"/>
+        </w:rPr>
+        <w:t xml:space="preserve"> Compare to that district average.</w:t>
+      </w:r>
+      <w:r>
+        <w:rPr>
+          <w:noProof w:val="0"/>
+        </w:rPr>
+        <w:t xml:space="preserve"> Remember how average is computed – there is always lower prices than average. </w:t>
+      </w:r>
+      <w:proofErr w:type="spellStart"/>
+      <w:r>
+        <w:rPr>
+          <w:noProof w:val="0"/>
+        </w:rPr>
+        <w:t>Im</w:t>
+      </w:r>
+      <w:proofErr w:type="spellEnd"/>
+      <w:r>
+        <w:rPr>
+          <w:noProof w:val="0"/>
+        </w:rPr>
+        <w:t xml:space="preserve"> not interested in those. Only in those that are listed lower than average even though actual value is supposed to be higher. </w:t>
+      </w:r>
+      <w:r>
+        <w:rPr>
+          <w:noProof w:val="0"/>
+        </w:rPr>
+        <w:t>Filter into avg street price, room quantities and so on.</w:t>
+      </w:r>
+      <w:r>
+        <w:rPr>
+          <w:noProof w:val="0"/>
+        </w:rPr>
         <w:t xml:space="preserve"> </w:t>
       </w:r>
       <w:r>
         <w:rPr>
           <w:noProof w:val="0"/>
         </w:rPr>
-        <w:t xml:space="preserve">It will assist in locating the cheapest houses that will yield the most </w:t>
-      </w:r>
-      <w:r>
-        <w:rPr>
-          <w:noProof w:val="0"/>
-        </w:rPr>
-        <w:t>return</w:t>
-      </w:r>
-      <w:r>
-        <w:rPr>
-          <w:noProof w:val="0"/>
-        </w:rPr>
-        <w:t xml:space="preserve"> in the long run.</w:t>
-      </w:r>
-    </w:p>
-    <w:p>
-      <w:pPr>
-        <w:rPr>
-          <w:noProof w:val="0"/>
-        </w:rPr>
-      </w:pPr>
-    </w:p>
-    <w:p>
-      <w:pPr>
-        <w:rPr>
-          <w:noProof w:val="0"/>
-        </w:rPr>
-      </w:pPr>
-      <w:r>
-        <w:rPr>
-          <w:noProof w:val="0"/>
-        </w:rPr>
-        <w:lastRenderedPageBreak/>
-        <w:t>Scraping aruodas</w:t>
-      </w:r>
-    </w:p>
-    <w:p>
-      <w:pPr>
-        <w:rPr>
-          <w:noProof w:val="0"/>
-        </w:rPr>
-      </w:pPr>
-      <w:r>
-        <w:rPr>
-          <w:noProof w:val="0"/>
-        </w:rPr>
-        <w:t>Calculate average price increase and most biased property (avg timeseries combined with most profitable and least profitable districts)</w:t>
-      </w:r>
-    </w:p>
-    <w:p>
-      <w:pPr>
-        <w:rPr>
-          <w:noProof w:val="0"/>
-        </w:rPr>
-      </w:pPr>
-      <w:r>
-        <w:rPr>
-          <w:noProof w:val="0"/>
-        </w:rPr>
-        <w:t>After investigating top districts</w:t>
-      </w:r>
+        <w:t xml:space="preserve">No, instead make house price prediction model and buy those houses whose prediction is higher </w:t>
+      </w:r>
+      <w:r>
+        <w:rPr>
+          <w:noProof w:val="0"/>
+        </w:rPr>
+        <w:t>than</w:t>
+      </w:r>
+      <w:r>
+        <w:rPr>
+          <w:noProof w:val="0"/>
+        </w:rPr>
+        <w:t xml:space="preserve"> actual value.</w:t>
+      </w:r>
+      <w:r>
+        <w:rPr>
+          <w:noProof w:val="0"/>
+        </w:rPr>
+        <w:t xml:space="preserve"> Just to be safe compare it to the average districts price </w:t>
+      </w:r>
+      <w:proofErr w:type="gramStart"/>
+      <w:r>
+        <w:rPr>
+          <w:noProof w:val="0"/>
+        </w:rPr>
+        <w:t xml:space="preserve">using </w:t>
+      </w:r>
+      <w:r>
+        <w:rPr>
+          <w:noProof w:val="0"/>
+        </w:rPr>
+        <w:t xml:space="preserve"> </w:t>
+      </w:r>
+      <w:r>
+        <w:rPr>
+          <w:noProof w:val="0"/>
+        </w:rPr>
+        <w:t>m</w:t>
+      </w:r>
+      <w:proofErr w:type="gramEnd"/>
+      <w:r>
+        <w:rPr>
+          <w:noProof w:val="0"/>
+          <w:vertAlign w:val="superscript"/>
+        </w:rPr>
+        <w:t>2</w:t>
+      </w:r>
+      <w:r>
+        <w:rPr>
+          <w:noProof w:val="0"/>
+        </w:rPr>
+        <w:t xml:space="preserve"> price</w:t>
+      </w:r>
+      <w:r>
+        <w:rPr>
+          <w:noProof w:val="0"/>
+        </w:rPr>
+        <w:t xml:space="preserve"> * house m</w:t>
+      </w:r>
+      <w:r>
+        <w:rPr>
+          <w:noProof w:val="0"/>
+          <w:vertAlign w:val="superscript"/>
+        </w:rPr>
+        <w:t>2</w:t>
+      </w:r>
+      <w:r>
+        <w:rPr>
+          <w:noProof w:val="0"/>
+        </w:rPr>
+        <w:t xml:space="preserve"> – house price</w:t>
+      </w:r>
+      <w:r>
+        <w:rPr>
+          <w:noProof w:val="0"/>
+        </w:rPr>
+        <w:t>.</w:t>
+      </w:r>
+    </w:p>
+    <w:p>
+      <w:pPr>
+        <w:rPr>
+          <w:noProof w:val="0"/>
+        </w:rPr>
+      </w:pPr>
+    </w:p>
+    <w:p>
+      <w:pPr>
+        <w:rPr>
+          <w:noProof w:val="0"/>
+        </w:rPr>
+      </w:pPr>
+      <w:r>
+        <w:rPr>
+          <w:noProof w:val="0"/>
+        </w:rPr>
+        <w:t>Is there are differences between the rising prices in 2012-2018 and 2020-2022</w:t>
+      </w:r>
+    </w:p>
+    <w:p>
+      <w:pPr>
+        <w:rPr>
+          <w:noProof w:val="0"/>
+        </w:rPr>
+      </w:pPr>
+      <w:r>
+        <w:rPr>
+          <w:noProof w:val="0"/>
+        </w:rPr>
+        <w:t xml:space="preserve">Make nice graphs in </w:t>
+      </w:r>
+      <w:proofErr w:type="spellStart"/>
+      <w:r>
+        <w:rPr>
+          <w:noProof w:val="0"/>
+        </w:rPr>
+        <w:t>tableu</w:t>
+      </w:r>
+      <w:proofErr w:type="spellEnd"/>
+      <w:r>
+        <w:rPr>
+          <w:noProof w:val="0"/>
+        </w:rPr>
+        <w:t>: highlight richest district</w:t>
+      </w:r>
+    </w:p>
+    <w:p>
+      <w:pPr>
+        <w:rPr>
+          <w:noProof w:val="0"/>
+        </w:rPr>
+      </w:pPr>
+      <w:r>
+        <w:rPr>
+          <w:noProof w:val="0"/>
+        </w:rPr>
+        <w:t>Pitfalls: 1 dollar investment after 10 years returns 10 dollars. 100 Dollars investment after 10 years returns 1000 dollars. Return coefficients are the same but second option is still better</w:t>
+      </w:r>
+      <w:r>
+        <w:rPr>
+          <w:noProof w:val="0"/>
+        </w:rPr>
+        <w:t>, it returns more money</w:t>
+      </w:r>
+      <w:r>
+        <w:rPr>
+          <w:noProof w:val="0"/>
+        </w:rPr>
+        <w:t xml:space="preserve">. </w:t>
+      </w:r>
+      <w:proofErr w:type="gramStart"/>
+      <w:r>
+        <w:rPr>
+          <w:noProof w:val="0"/>
+        </w:rPr>
+        <w:t>So</w:t>
+      </w:r>
+      <w:proofErr w:type="gramEnd"/>
+      <w:r>
+        <w:rPr>
+          <w:noProof w:val="0"/>
+        </w:rPr>
+        <w:t xml:space="preserve"> I should filter by price brackets and then by return index.</w:t>
+      </w:r>
+      <w:r>
+        <w:rPr>
+          <w:noProof w:val="0"/>
+        </w:rPr>
+        <w:t xml:space="preserve"> Ex: homes from [50k-100</w:t>
+      </w:r>
+      <w:proofErr w:type="gramStart"/>
+      <w:r>
+        <w:rPr>
+          <w:noProof w:val="0"/>
+        </w:rPr>
+        <w:t>k]…</w:t>
+      </w:r>
+      <w:proofErr w:type="gramEnd"/>
+      <w:r>
+        <w:rPr>
+          <w:noProof w:val="0"/>
+        </w:rPr>
+        <w:t xml:space="preserve"> Basically nonsense statistics… Just use price with no fancy return coefficients.</w:t>
+      </w:r>
+    </w:p>
+    <w:p>
+      <w:pPr>
+        <w:rPr>
+          <w:noProof w:val="0"/>
+        </w:rPr>
+      </w:pPr>
+    </w:p>
+    <w:p>
+      <w:pPr>
+        <w:rPr>
+          <w:noProof w:val="0"/>
+        </w:rPr>
+      </w:pPr>
+    </w:p>
+    <w:p>
+      <w:pPr>
+        <w:rPr>
+          <w:noProof w:val="0"/>
+        </w:rPr>
+      </w:pPr>
+    </w:p>
+    <w:p>
+      <w:pPr>
+        <w:rPr>
+          <w:noProof w:val="0"/>
+        </w:rPr>
+      </w:pPr>
+      <w:r>
+        <w:rPr>
+          <w:noProof w:val="0"/>
+        </w:rPr>
+        <w:t xml:space="preserve">Group </w:t>
+      </w:r>
+      <w:proofErr w:type="spellStart"/>
+      <w:r>
+        <w:rPr>
+          <w:noProof w:val="0"/>
+        </w:rPr>
+        <w:t>houseSale</w:t>
+      </w:r>
+      <w:proofErr w:type="spellEnd"/>
+      <w:r>
+        <w:rPr>
+          <w:noProof w:val="0"/>
+        </w:rPr>
+        <w:t xml:space="preserve"> and </w:t>
+      </w:r>
+      <w:proofErr w:type="spellStart"/>
+      <w:r>
+        <w:rPr>
+          <w:noProof w:val="0"/>
+        </w:rPr>
+        <w:t>houseRent</w:t>
+      </w:r>
+      <w:proofErr w:type="spellEnd"/>
+      <w:r>
+        <w:rPr>
+          <w:noProof w:val="0"/>
+        </w:rPr>
+        <w:t xml:space="preserve"> </w:t>
+      </w:r>
+      <w:r>
+        <w:rPr>
+          <w:noProof w:val="0"/>
+        </w:rPr>
+        <w:t xml:space="preserve">data </w:t>
+      </w:r>
+      <w:r>
+        <w:rPr>
+          <w:noProof w:val="0"/>
+        </w:rPr>
+        <w:t xml:space="preserve">(not </w:t>
+      </w:r>
+      <w:r>
+        <w:rPr>
+          <w:noProof w:val="0"/>
+        </w:rPr>
+        <w:t>together</w:t>
+      </w:r>
+      <w:r>
+        <w:rPr>
+          <w:noProof w:val="0"/>
+        </w:rPr>
+        <w:t>)</w:t>
+      </w:r>
+      <w:r>
+        <w:rPr>
+          <w:noProof w:val="0"/>
+        </w:rPr>
+        <w:t xml:space="preserve"> by year, city, district and call it </w:t>
+      </w:r>
+      <w:proofErr w:type="spellStart"/>
+      <w:r>
+        <w:rPr>
+          <w:noProof w:val="0"/>
+        </w:rPr>
+        <w:t>PotentialProperty</w:t>
+      </w:r>
+      <w:r>
+        <w:rPr>
+          <w:noProof w:val="0"/>
+        </w:rPr>
+        <w:t>Sale</w:t>
+      </w:r>
+      <w:proofErr w:type="spellEnd"/>
+      <w:r>
+        <w:rPr>
+          <w:noProof w:val="0"/>
+        </w:rPr>
+        <w:t xml:space="preserve">, </w:t>
+      </w:r>
+      <w:proofErr w:type="spellStart"/>
+      <w:r>
+        <w:rPr>
+          <w:noProof w:val="0"/>
+        </w:rPr>
+        <w:t>PotentialPropertyRent</w:t>
+      </w:r>
+      <w:proofErr w:type="spellEnd"/>
+      <w:r>
+        <w:rPr>
+          <w:noProof w:val="0"/>
+        </w:rPr>
+        <w:t xml:space="preserve">. Filter data that has more than </w:t>
+      </w:r>
+      <w:r>
+        <w:rPr>
+          <w:noProof w:val="0"/>
+        </w:rPr>
+        <w:t>5</w:t>
+      </w:r>
+      <w:r>
+        <w:rPr>
+          <w:noProof w:val="0"/>
+        </w:rPr>
+        <w:t xml:space="preserve"> or more</w:t>
+      </w:r>
+      <w:r>
+        <w:rPr>
+          <w:noProof w:val="0"/>
+        </w:rPr>
+        <w:t xml:space="preserve"> data points and spans longer than 1 year. Take linear regression of each </w:t>
+      </w:r>
+      <w:proofErr w:type="spellStart"/>
+      <w:r>
+        <w:rPr>
+          <w:noProof w:val="0"/>
+        </w:rPr>
+        <w:t>PotentialProperty</w:t>
+      </w:r>
+      <w:r>
+        <w:rPr>
+          <w:noProof w:val="0"/>
+        </w:rPr>
+        <w:t>Sale</w:t>
+      </w:r>
+      <w:proofErr w:type="spellEnd"/>
       <w:r>
         <w:rPr>
           <w:noProof w:val="0"/>
@@ -1282,59 +1610,75 @@
         <w:rPr>
           <w:noProof w:val="0"/>
         </w:rPr>
-        <w:t xml:space="preserve"> rank best houses/flats to buy.</w:t>
-      </w:r>
-      <w:r>
-        <w:rPr>
-          <w:noProof w:val="0"/>
-        </w:rPr>
-        <w:t xml:space="preserve"> Compare to that district average.</w:t>
-      </w:r>
-      <w:r>
-        <w:rPr>
-          <w:noProof w:val="0"/>
-        </w:rPr>
-        <w:t xml:space="preserve"> Remember how average is computed – there is always lower prices than average. Im not interested in those. Only in those that are listed lower than average even though actual value is supposed to be higher. </w:t>
-      </w:r>
-      <w:r>
-        <w:rPr>
-          <w:noProof w:val="0"/>
-        </w:rPr>
-        <w:t>Filter into avg street price, room quantities and so on.</w:t>
-      </w:r>
-      <w:r>
-        <w:rPr>
-          <w:noProof w:val="0"/>
-        </w:rPr>
         <w:t xml:space="preserve"> </w:t>
       </w:r>
-      <w:r>
-        <w:rPr>
-          <w:noProof w:val="0"/>
-        </w:rPr>
-        <w:t xml:space="preserve">No, instead make house price prediction model and buy those houses whose prediction is higher </w:t>
-      </w:r>
-      <w:r>
-        <w:rPr>
-          <w:noProof w:val="0"/>
-        </w:rPr>
-        <w:t>than</w:t>
-      </w:r>
-      <w:r>
-        <w:rPr>
-          <w:noProof w:val="0"/>
-        </w:rPr>
-        <w:t xml:space="preserve"> actual value.</w:t>
-      </w:r>
-      <w:r>
-        <w:rPr>
-          <w:noProof w:val="0"/>
-        </w:rPr>
-        <w:t xml:space="preserve"> Just to be safe compare it to the average districts price using </w:t>
-      </w:r>
-      <w:r>
-        <w:rPr>
-          <w:noProof w:val="0"/>
+      <w:proofErr w:type="spellStart"/>
+      <w:r>
+        <w:rPr>
+          <w:noProof w:val="0"/>
+        </w:rPr>
+        <w:t>PotentialPropertyRent</w:t>
+      </w:r>
+      <w:proofErr w:type="spellEnd"/>
+      <w:r>
+        <w:rPr>
+          <w:noProof w:val="0"/>
+        </w:rPr>
+        <w:t>,</w:t>
+      </w:r>
+      <w:r>
+        <w:rPr>
+          <w:noProof w:val="0"/>
+        </w:rPr>
+        <w:t xml:space="preserve"> find predicted value</w:t>
+      </w:r>
+      <w:r>
+        <w:rPr>
+          <w:noProof w:val="0"/>
+        </w:rPr>
+        <w:t>s</w:t>
+      </w:r>
+      <w:r>
+        <w:rPr>
+          <w:noProof w:val="0"/>
+        </w:rPr>
+        <w:t xml:space="preserve"> at 2022-10-01</w:t>
+      </w:r>
+      <w:r>
+        <w:rPr>
+          <w:noProof w:val="0"/>
+        </w:rPr>
+        <w:t xml:space="preserve"> and </w:t>
+      </w:r>
+      <w:r>
+        <w:rPr>
+          <w:noProof w:val="0"/>
+        </w:rPr>
+        <w:t xml:space="preserve">find profitability measurement by </w:t>
+      </w:r>
+      <w:r>
+        <w:rPr>
+          <w:noProof w:val="0"/>
+        </w:rPr>
+        <w:t xml:space="preserve">using predicted 2022-10-01 </w:t>
+      </w:r>
+      <w:r>
+        <w:rPr>
+          <w:noProof w:val="0"/>
+        </w:rPr>
+        <w:t>(price m</w:t>
+      </w:r>
+      <w:r>
+        <w:rPr>
+          <w:noProof w:val="0"/>
+          <w:vertAlign w:val="superscript"/>
+        </w:rPr>
+        <w:t>2</w:t>
+      </w:r>
+      <w:r>
+        <w:rPr>
+          <w:noProof w:val="0"/>
+          <w:vertAlign w:val="superscript"/>
         </w:rPr>
         <w:t xml:space="preserve"> </w:t>
       </w:r>
@@ -1342,7 +1686,7 @@
         <w:rPr>
           <w:noProof w:val="0"/>
         </w:rPr>
-        <w:t>m</w:t>
+        <w:t>/ rent m</w:t>
       </w:r>
       <w:r>
         <w:rPr>
@@ -1355,115 +1699,42 @@
         <w:rPr>
           <w:noProof w:val="0"/>
         </w:rPr>
-        <w:t xml:space="preserve"> price</w:t>
-      </w:r>
-      <w:r>
-        <w:rPr>
-          <w:noProof w:val="0"/>
-        </w:rPr>
-        <w:t xml:space="preserve"> * house m</w:t>
-      </w:r>
-      <w:r>
-        <w:rPr>
-          <w:noProof w:val="0"/>
-          <w:vertAlign w:val="superscript"/>
-        </w:rPr>
-        <w:t>2</w:t>
-      </w:r>
-      <w:r>
-        <w:rPr>
-          <w:noProof w:val="0"/>
-        </w:rPr>
-        <w:t xml:space="preserve"> – house price</w:t>
-      </w:r>
-      <w:r>
-        <w:rPr>
-          <w:noProof w:val="0"/>
-        </w:rPr>
-        <w:t>.</w:t>
-      </w:r>
-    </w:p>
-    <w:p>
-      <w:pPr>
-        <w:rPr>
-          <w:noProof w:val="0"/>
-        </w:rPr>
-      </w:pPr>
-    </w:p>
-    <w:p>
-      <w:pPr>
-        <w:rPr>
-          <w:noProof w:val="0"/>
-        </w:rPr>
-      </w:pPr>
-      <w:r>
-        <w:rPr>
-          <w:noProof w:val="0"/>
-        </w:rPr>
-        <w:t>Is there are differences between the rising prices in 2012-2018 and 2020-2022</w:t>
-      </w:r>
-    </w:p>
-    <w:p>
-      <w:pPr>
-        <w:rPr>
-          <w:noProof w:val="0"/>
-        </w:rPr>
-      </w:pPr>
-      <w:r>
-        <w:rPr>
-          <w:noProof w:val="0"/>
-        </w:rPr>
-        <w:t>Make nice graphs in tableu: highlight richest district</w:t>
-      </w:r>
-    </w:p>
-    <w:p>
-      <w:pPr>
-        <w:rPr>
-          <w:noProof w:val="0"/>
-        </w:rPr>
-      </w:pPr>
-      <w:r>
-        <w:rPr>
-          <w:noProof w:val="0"/>
-        </w:rPr>
-        <w:t xml:space="preserve">Pitfalls: 1 dollar investment </w:t>
-      </w:r>
-      <w:r>
-        <w:rPr>
-          <w:noProof w:val="0"/>
-        </w:rPr>
-        <w:t>after 10 year</w:t>
-      </w:r>
-      <w:r>
-        <w:rPr>
-          <w:noProof w:val="0"/>
-        </w:rPr>
-        <w:t>s returns 10 dollars. 100 Dollars investment after 10 years returns 1000 dollars. Return coefficients are the same but second option is still better</w:t>
-      </w:r>
-      <w:r>
-        <w:rPr>
-          <w:noProof w:val="0"/>
-        </w:rPr>
-        <w:t>, it returns more money</w:t>
-      </w:r>
-      <w:r>
-        <w:rPr>
-          <w:noProof w:val="0"/>
-        </w:rPr>
-        <w:t xml:space="preserve">. </w:t>
-      </w:r>
-      <w:r>
-        <w:rPr>
-          <w:noProof w:val="0"/>
-        </w:rPr>
-        <w:t>So I should filter by price brackets and then by return index.</w:t>
-      </w:r>
-      <w:r>
-        <w:rPr>
-          <w:noProof w:val="0"/>
-        </w:rPr>
-        <w:t xml:space="preserve"> Ex: homes from [50k-100k]… Basically nonsense statistics… Just use price with no fancy return coefficients.</w:t>
-      </w:r>
+        <w:t>)</w:t>
+      </w:r>
+      <w:r>
+        <w:rPr>
+          <w:noProof w:val="0"/>
+        </w:rPr>
+        <w:t xml:space="preserve"> formula.</w:t>
+      </w:r>
+    </w:p>
+    <w:p>
+      <w:pPr>
+        <w:rPr>
+          <w:noProof w:val="0"/>
+        </w:rPr>
+      </w:pPr>
+    </w:p>
+    <w:p>
+      <w:pPr>
+        <w:rPr>
+          <w:noProof w:val="0"/>
+        </w:rPr>
+      </w:pPr>
+    </w:p>
+    <w:p>
+      <w:pPr>
+        <w:rPr>
+          <w:noProof w:val="0"/>
+        </w:rPr>
+      </w:pPr>
+    </w:p>
+    <w:p>
+      <w:pPr>
+        <w:rPr>
+          <w:noProof w:val="0"/>
+        </w:rPr>
+      </w:pPr>
     </w:p>
     <w:p>
       <w:pPr>

</xml_diff>